<commit_message>
wkład do projektu Kamil Maj
</commit_message>
<xml_diff>
--- a/Do sprawozdania/Kamil Maj indywidualna ocena.docx
+++ b/Do sprawozdania/Kamil Maj indywidualna ocena.docx
@@ -358,7 +358,13 @@
         <w:t xml:space="preserve">a </w:t>
       </w:r>
       <w:r>
-        <w:t xml:space="preserve">bieżąco  zapisywałem progres prac, dlatego jesteśmy wstanie zaobserwować to teraz przeglądając historię na platformie GitHub oraz aktywność </w:t>
+        <w:t>bieżąco  zapisywałem progres prac, dlatego jesteśmy w</w:t>
+      </w:r>
+      <w:r>
+        <w:t xml:space="preserve"> </w:t>
+      </w:r>
+      <w:r>
+        <w:t xml:space="preserve">stanie zaobserwować to teraz przeglądając historię na platformie GitHub oraz aktywność </w:t>
       </w:r>
       <w:r>
         <w:t>na platformie Asana:</w:t>
@@ -1269,7 +1275,15 @@
               <w:cnfStyle w:val="000000000000" w:firstRow="0" w:lastRow="0" w:firstColumn="0" w:lastColumn="0" w:oddVBand="0" w:evenVBand="0" w:oddHBand="0" w:evenHBand="0" w:firstRowFirstColumn="0" w:firstRowLastColumn="0" w:lastRowFirstColumn="0" w:lastRowLastColumn="0"/>
             </w:pPr>
             <w:r>
-              <w:t>Liczba commit-ów</w:t>
+              <w:t xml:space="preserve">Liczba </w:t>
+            </w:r>
+            <w:proofErr w:type="spellStart"/>
+            <w:r>
+              <w:t>commit</w:t>
+            </w:r>
+            <w:proofErr w:type="spellEnd"/>
+            <w:r>
+              <w:t>-ów</w:t>
             </w:r>
           </w:p>
         </w:tc>
@@ -1362,7 +1376,15 @@
               <w:cnfStyle w:val="000000000000" w:firstRow="0" w:lastRow="0" w:firstColumn="0" w:lastColumn="0" w:oddVBand="0" w:evenVBand="0" w:oddHBand="0" w:evenHBand="0" w:firstRowFirstColumn="0" w:firstRowLastColumn="0" w:lastRowFirstColumn="0" w:lastRowLastColumn="0"/>
             </w:pPr>
             <w:r>
-              <w:t>Gałąź główna „main”</w:t>
+              <w:t>Gałąź główna „</w:t>
+            </w:r>
+            <w:proofErr w:type="spellStart"/>
+            <w:r>
+              <w:t>main</w:t>
+            </w:r>
+            <w:proofErr w:type="spellEnd"/>
+            <w:r>
+              <w:t>”</w:t>
             </w:r>
           </w:p>
         </w:tc>
@@ -1430,9 +1452,11 @@
               <w:spacing w:before="100" w:beforeAutospacing="1" w:after="100" w:afterAutospacing="1"/>
               <w:cnfStyle w:val="000000000000" w:firstRow="0" w:lastRow="0" w:firstColumn="0" w:lastColumn="0" w:oddVBand="0" w:evenVBand="0" w:oddHBand="0" w:evenHBand="0" w:firstRowFirstColumn="0" w:firstRowLastColumn="0" w:lastRowFirstColumn="0" w:lastRowLastColumn="0"/>
             </w:pPr>
+            <w:proofErr w:type="spellStart"/>
             <w:r>
               <w:t>main</w:t>
             </w:r>
+            <w:proofErr w:type="spellEnd"/>
           </w:p>
         </w:tc>
       </w:tr>
@@ -1624,7 +1648,15 @@
               <w:cnfStyle w:val="000000000000" w:firstRow="0" w:lastRow="0" w:firstColumn="0" w:lastColumn="0" w:oddVBand="0" w:evenVBand="0" w:oddHBand="0" w:evenHBand="0" w:firstRowFirstColumn="0" w:firstRowLastColumn="0" w:lastRowFirstColumn="0" w:lastRowLastColumn="0"/>
             </w:pPr>
             <w:r>
-              <w:t>Liczba standup-ów</w:t>
+              <w:t xml:space="preserve">Liczba </w:t>
+            </w:r>
+            <w:proofErr w:type="spellStart"/>
+            <w:r>
+              <w:t>standup</w:t>
+            </w:r>
+            <w:proofErr w:type="spellEnd"/>
+            <w:r>
+              <w:t>-ów</w:t>
             </w:r>
           </w:p>
         </w:tc>

</xml_diff>